<commit_message>
new version of robots resume
</commit_message>
<xml_diff>
--- a/documents/Charlie Frey - Resume for Robots.docx
+++ b/documents/Charlie Frey - Resume for Robots.docx
@@ -4,10 +4,13 @@
   <w:body>
     <w:p>
       <w:pPr>
-        <w:rPr/>
-      </w:pPr>
-      <w:r>
-        <w:rPr>
+        <w:rPr>
+          <w:b w:val="1"/>
+        </w:rPr>
+      </w:pPr>
+      <w:r>
+        <w:rPr>
+          <w:b w:val="1"/>
           <w:rtl w:val="0"/>
         </w:rPr>
         <w:t xml:space="preserve">Charlie Frey</w:t>
@@ -21,7 +24,7 @@
         <w:rPr>
           <w:rtl w:val="0"/>
         </w:rPr>
-        <w:t xml:space="preserve">1945 Riverwalk Pkwy, Colorado Springs, CO 80951</w:t>
+        <w:t xml:space="preserve">Colorado Springs, CO 80951</w:t>
       </w:r>
     </w:p>
     <w:p>
@@ -54,6 +57,28 @@
         <w:rPr>
           <w:rtl w:val="0"/>
         </w:rPr>
+        <w:t xml:space="preserve">linkedin.com/in/csfrey95</w:t>
+      </w:r>
+    </w:p>
+    <w:p>
+      <w:pPr>
+        <w:rPr/>
+      </w:pPr>
+      <w:r>
+        <w:rPr>
+          <w:rtl w:val="0"/>
+        </w:rPr>
+        <w:t xml:space="preserve">github.com/csfrey</w:t>
+      </w:r>
+    </w:p>
+    <w:p>
+      <w:pPr>
+        <w:rPr/>
+      </w:pPr>
+      <w:r>
+        <w:rPr>
+          <w:rtl w:val="0"/>
+        </w:rPr>
         <w:t xml:space="preserve">charliefrey.io</w:t>
       </w:r>
     </w:p>
@@ -65,25 +90,17 @@
         <w:rPr>
           <w:rtl w:val="0"/>
         </w:rPr>
-        <w:t xml:space="preserve">linkedin.com/in/csfrey95</w:t>
-      </w:r>
-    </w:p>
-    <w:p>
-      <w:pPr>
-        <w:rPr/>
-      </w:pPr>
-      <w:r>
-        <w:rPr>
-          <w:rtl w:val="0"/>
-        </w:rPr>
-      </w:r>
-    </w:p>
-    <w:p>
-      <w:pPr>
-        <w:rPr/>
-      </w:pPr>
-      <w:r>
-        <w:rPr>
+      </w:r>
+    </w:p>
+    <w:p>
+      <w:pPr>
+        <w:rPr>
+          <w:b w:val="1"/>
+        </w:rPr>
+      </w:pPr>
+      <w:r>
+        <w:rPr>
+          <w:b w:val="1"/>
           <w:rtl w:val="0"/>
         </w:rPr>
         <w:t xml:space="preserve">Professional Summary</w:t>
@@ -112,10 +129,13 @@
     </w:p>
     <w:p>
       <w:pPr>
-        <w:rPr/>
-      </w:pPr>
-      <w:r>
-        <w:rPr>
+        <w:rPr>
+          <w:b w:val="1"/>
+        </w:rPr>
+      </w:pPr>
+      <w:r>
+        <w:rPr>
+          <w:b w:val="1"/>
           <w:rtl w:val="0"/>
         </w:rPr>
         <w:t xml:space="preserve">Work Experience</w:t>
@@ -129,6 +149,82 @@
         <w:rPr>
           <w:rtl w:val="0"/>
         </w:rPr>
+        <w:t xml:space="preserve">DataAnnotation</w:t>
+      </w:r>
+    </w:p>
+    <w:p>
+      <w:pPr>
+        <w:rPr/>
+      </w:pPr>
+      <w:r>
+        <w:rPr>
+          <w:rtl w:val="0"/>
+        </w:rPr>
+        <w:t xml:space="preserve">Data Annotation Specialist</w:t>
+      </w:r>
+    </w:p>
+    <w:p>
+      <w:pPr>
+        <w:rPr/>
+      </w:pPr>
+      <w:r>
+        <w:rPr>
+          <w:rtl w:val="0"/>
+        </w:rPr>
+        <w:t xml:space="preserve">Remote | 07/2023 – Present</w:t>
+      </w:r>
+    </w:p>
+    <w:p>
+      <w:pPr>
+        <w:rPr/>
+      </w:pPr>
+      <w:r>
+        <w:rPr>
+          <w:rtl w:val="0"/>
+        </w:rPr>
+        <w:t xml:space="preserve">- Conduct high-quality data labeling to train machine learning models, contributing to the improvement of AI systems.</w:t>
+      </w:r>
+    </w:p>
+    <w:p>
+      <w:pPr>
+        <w:rPr/>
+      </w:pPr>
+      <w:r>
+        <w:rPr>
+          <w:rtl w:val="0"/>
+        </w:rPr>
+        <w:t xml:space="preserve">- Select and manage diverse projects, ensuring completion within tight deadlines while maintaining high accuracy and quality standards.</w:t>
+      </w:r>
+    </w:p>
+    <w:p>
+      <w:pPr>
+        <w:rPr/>
+      </w:pPr>
+      <w:r>
+        <w:rPr>
+          <w:rtl w:val="0"/>
+        </w:rPr>
+        <w:t xml:space="preserve">- Effectively manage a self-directed work schedule, balancing multiple projects and personal commitments to consistently meet deadlines.</w:t>
+      </w:r>
+    </w:p>
+    <w:p>
+      <w:pPr>
+        <w:rPr/>
+      </w:pPr>
+      <w:r>
+        <w:rPr>
+          <w:rtl w:val="0"/>
+        </w:rPr>
+      </w:r>
+    </w:p>
+    <w:p>
+      <w:pPr>
+        <w:rPr/>
+      </w:pPr>
+      <w:r>
+        <w:rPr>
+          <w:rtl w:val="0"/>
+        </w:rPr>
         <w:t xml:space="preserve">Career Gap</w:t>
       </w:r>
     </w:p>
@@ -151,7 +247,7 @@
         <w:rPr>
           <w:rtl w:val="0"/>
         </w:rPr>
-        <w:t xml:space="preserve">Colorado Springs, CO | 06/2022 - Present</w:t>
+        <w:t xml:space="preserve">Colorado Springs, CO | 06/2022 - 07/2024</w:t>
       </w:r>
     </w:p>
     <w:p>
@@ -449,10 +545,13 @@
     </w:p>
     <w:p>
       <w:pPr>
-        <w:rPr/>
-      </w:pPr>
-      <w:r>
-        <w:rPr>
+        <w:rPr>
+          <w:b w:val="1"/>
+        </w:rPr>
+      </w:pPr>
+      <w:r>
+        <w:rPr>
+          <w:b w:val="1"/>
           <w:rtl w:val="0"/>
         </w:rPr>
         <w:t xml:space="preserve">Education</w:t>
@@ -503,10 +602,13 @@
     </w:p>
     <w:p>
       <w:pPr>
-        <w:rPr/>
-      </w:pPr>
-      <w:r>
-        <w:rPr>
+        <w:rPr>
+          <w:b w:val="1"/>
+        </w:rPr>
+      </w:pPr>
+      <w:r>
+        <w:rPr>
+          <w:b w:val="1"/>
           <w:rtl w:val="0"/>
         </w:rPr>
         <w:t xml:space="preserve">Projects</w:t>
@@ -643,10 +745,13 @@
     </w:p>
     <w:p>
       <w:pPr>
-        <w:rPr/>
-      </w:pPr>
-      <w:r>
-        <w:rPr>
+        <w:rPr>
+          <w:b w:val="1"/>
+        </w:rPr>
+      </w:pPr>
+      <w:r>
+        <w:rPr>
+          <w:b w:val="1"/>
           <w:rtl w:val="0"/>
         </w:rPr>
         <w:t xml:space="preserve">Skills</w:t>

</xml_diff>